<commit_message>
master upadte with Title and english
</commit_message>
<xml_diff>
--- a/Master-Abschluss.docx
+++ b/Master-Abschluss.docx
@@ -170,7 +170,34 @@
     <w:p>
       <w:pPr>
         <w:pStyle w:val="Titelseite"/>
-      </w:pPr>
+        <w:spacing w:line="240" w:lineRule="auto"/>
+        <w:rPr>
+          <w:lang w:val="en-US"/>
+        </w:rPr>
+      </w:pPr>
+      <w:r>
+        <w:rPr>
+          <w:lang w:val="en-US"/>
+        </w:rPr>
+        <w:t>Representation of the topology of an industrial communication network</w:t>
+      </w:r>
+    </w:p>
+    <w:p>
+      <w:pPr>
+        <w:pStyle w:val="Titelseite"/>
+        <w:spacing w:line="240" w:lineRule="auto"/>
+        <w:rPr>
+          <w:lang w:val="en-US"/>
+        </w:rPr>
+      </w:pPr>
+    </w:p>
+    <w:p>
+      <w:pPr>
+        <w:pStyle w:val="Titelseite"/>
+      </w:pPr>
+      <w:r>
+        <w:t>Autor: Ghislain Hermond Zabatio Zeleu</w:t>
+      </w:r>
     </w:p>
     <w:p>
       <w:pPr>
@@ -193,6 +220,11 @@
       <w:pPr>
         <w:pStyle w:val="Titelseite"/>
       </w:pPr>
+    </w:p>
+    <w:p>
+      <w:pPr>
+        <w:pStyle w:val="Titelseite"/>
+      </w:pPr>
       <w:r>
         <w:t>Master-Abschlussarbeit</w:t>
       </w:r>
@@ -240,7 +272,7 @@
         <w:rPr>
           <w:noProof/>
         </w:rPr>
-        <w:t>7.9.2018</w:t>
+        <w:t>18.9.2018</w:t>
       </w:r>
       <w:r>
         <w:fldChar w:fldCharType="end"/>
@@ -8982,12 +9014,12 @@
       <w:pPr>
         <w:pStyle w:val="berschrift2"/>
       </w:pPr>
-      <w:bookmarkStart w:id="4" w:name="_Ref511283667"/>
-      <w:bookmarkStart w:id="5" w:name="_Toc524092734"/>
+      <w:bookmarkStart w:id="4" w:name="_Toc524092734"/>
+      <w:bookmarkStart w:id="5" w:name="_Ref511283667"/>
       <w:r>
         <w:t>Motivation</w:t>
       </w:r>
-      <w:bookmarkEnd w:id="5"/>
+      <w:bookmarkEnd w:id="4"/>
     </w:p>
     <w:p>
       <w:pPr>
@@ -9522,7 +9554,7 @@
       <w:r>
         <w:t>setzung</w:t>
       </w:r>
-      <w:bookmarkEnd w:id="4"/>
+      <w:bookmarkEnd w:id="5"/>
       <w:bookmarkEnd w:id="7"/>
       <w:bookmarkEnd w:id="8"/>
       <w:bookmarkEnd w:id="9"/>
@@ -19070,12 +19102,12 @@
       <w:pPr>
         <w:pStyle w:val="berschrift2"/>
       </w:pPr>
-      <w:bookmarkStart w:id="95" w:name="_Toc517096367"/>
-      <w:bookmarkStart w:id="96" w:name="_Toc524092750"/>
+      <w:bookmarkStart w:id="95" w:name="_Toc524092750"/>
+      <w:bookmarkStart w:id="96" w:name="_Toc517096367"/>
       <w:r>
         <w:t>FDT</w:t>
       </w:r>
-      <w:bookmarkEnd w:id="96"/>
+      <w:bookmarkEnd w:id="95"/>
     </w:p>
     <w:p>
       <w:pPr>
@@ -19408,7 +19440,7 @@
       <w:r>
         <w:t>Communication Studio?</w:t>
       </w:r>
-      <w:bookmarkEnd w:id="95"/>
+      <w:bookmarkEnd w:id="96"/>
       <w:bookmarkEnd w:id="97"/>
     </w:p>
     <w:p>
@@ -47212,8 +47244,8 @@
         </w:rPr>
       </w:pPr>
     </w:p>
-    <w:bookmarkStart w:id="250" w:name="_Toc524092796" w:displacedByCustomXml="next"/>
-    <w:bookmarkStart w:id="251" w:name="_Toc517096410" w:displacedByCustomXml="next"/>
+    <w:bookmarkStart w:id="250" w:name="_Toc517096410" w:displacedByCustomXml="next"/>
+    <w:bookmarkStart w:id="251" w:name="_Toc524092796" w:displacedByCustomXml="next"/>
     <w:sdt>
       <w:sdtPr>
         <w:rPr>
@@ -51502,7 +51534,7 @@
           <w:rPr>
             <w:noProof/>
           </w:rPr>
-          <w:t>64</w:t>
+          <w:t>25</w:t>
         </w:r>
         <w:r>
           <w:fldChar w:fldCharType="end"/>
@@ -62496,7 +62528,7 @@
 </file>
 
 <file path=customXml/itemProps1.xml><?xml version="1.0" encoding="utf-8"?>
-<ds:datastoreItem xmlns:ds="http://schemas.openxmlformats.org/officeDocument/2006/customXml" ds:itemID="{8B005ACF-4580-4B9F-8BFE-ACD77BD55C9B}">
+<ds:datastoreItem xmlns:ds="http://schemas.openxmlformats.org/officeDocument/2006/customXml" ds:itemID="{44EF3561-BFD5-4031-859B-E21E60BCD4F3}">
   <ds:schemaRefs>
     <ds:schemaRef ds:uri="http://schemas.openxmlformats.org/officeDocument/2006/bibliography"/>
   </ds:schemaRefs>

</xml_diff>